<commit_message>
Reworked requirements review comments by Gerard and Bas. Ready for approval.
</commit_message>
<xml_diff>
--- a/Documents/External/Common/BLL000001 Requirements BlueLib.docx
+++ b/Documents/External/Common/BLL000001 Requirements BlueLib.docx
@@ -7,8 +7,6 @@
         <w:pStyle w:val="TOCHeading"/>
       </w:pPr>
       <w:bookmarkStart w:id="0" w:name="_Toc228603449"/>
-      <w:bookmarkStart w:id="1" w:name="_GoBack"/>
-      <w:bookmarkEnd w:id="1"/>
       <w:r>
         <w:t>Open Issues</w:t>
       </w:r>
@@ -137,7 +135,7 @@
     <w:p/>
     <w:p/>
     <w:p>
-      <w:bookmarkStart w:id="2" w:name="_Toc228603450"/>
+      <w:bookmarkStart w:id="1" w:name="_Toc228603450"/>
       <w:r>
         <w:br w:type="page"/>
       </w:r>
@@ -150,8 +148,10 @@
         <w:lastRenderedPageBreak/>
         <w:t>Table of Contents</w:t>
       </w:r>
-      <w:bookmarkEnd w:id="2"/>
+      <w:bookmarkEnd w:id="1"/>
     </w:p>
+    <w:bookmarkStart w:id="2" w:name="_GoBack"/>
+    <w:bookmarkEnd w:id="2"/>
     <w:p>
       <w:pPr>
         <w:pStyle w:val="TOC1"/>
@@ -173,7 +173,7 @@
       <w:r>
         <w:fldChar w:fldCharType="separate"/>
       </w:r>
-      <w:hyperlink w:anchor="_Toc488301653" w:history="1">
+      <w:hyperlink w:anchor="_Toc499194481" w:history="1">
         <w:r>
           <w:rPr>
             <w:rStyle w:val="Hyperlink"/>
@@ -218,7 +218,7 @@
             <w:noProof/>
             <w:webHidden/>
           </w:rPr>
-          <w:instrText xml:space="preserve"> PAGEREF _Toc488301653 \h </w:instrText>
+          <w:instrText xml:space="preserve"> PAGEREF _Toc499194481 \h </w:instrText>
         </w:r>
         <w:r>
           <w:rPr>
@@ -264,7 +264,7 @@
           <w:lang w:val="en-GB" w:eastAsia="en-GB"/>
         </w:rPr>
       </w:pPr>
-      <w:hyperlink w:anchor="_Toc488301654" w:history="1">
+      <w:hyperlink w:anchor="_Toc499194482" w:history="1">
         <w:r>
           <w:rPr>
             <w:rStyle w:val="Hyperlink"/>
@@ -308,7 +308,7 @@
             <w:noProof/>
             <w:webHidden/>
           </w:rPr>
-          <w:instrText xml:space="preserve"> PAGEREF _Toc488301654 \h </w:instrText>
+          <w:instrText xml:space="preserve"> PAGEREF _Toc499194482 \h </w:instrText>
         </w:r>
         <w:r>
           <w:rPr>
@@ -354,7 +354,7 @@
           <w:lang w:val="en-GB" w:eastAsia="en-GB"/>
         </w:rPr>
       </w:pPr>
-      <w:hyperlink w:anchor="_Toc488301655" w:history="1">
+      <w:hyperlink w:anchor="_Toc499194483" w:history="1">
         <w:r>
           <w:rPr>
             <w:rStyle w:val="Hyperlink"/>
@@ -398,7 +398,7 @@
             <w:noProof/>
             <w:webHidden/>
           </w:rPr>
-          <w:instrText xml:space="preserve"> PAGEREF _Toc488301655 \h </w:instrText>
+          <w:instrText xml:space="preserve"> PAGEREF _Toc499194483 \h </w:instrText>
         </w:r>
         <w:r>
           <w:rPr>
@@ -444,7 +444,7 @@
           <w:lang w:val="en-GB" w:eastAsia="en-GB"/>
         </w:rPr>
       </w:pPr>
-      <w:hyperlink w:anchor="_Toc488301656" w:history="1">
+      <w:hyperlink w:anchor="_Toc499194484" w:history="1">
         <w:r>
           <w:rPr>
             <w:rStyle w:val="Hyperlink"/>
@@ -488,7 +488,7 @@
             <w:noProof/>
             <w:webHidden/>
           </w:rPr>
-          <w:instrText xml:space="preserve"> PAGEREF _Toc488301656 \h </w:instrText>
+          <w:instrText xml:space="preserve"> PAGEREF _Toc499194484 \h </w:instrText>
         </w:r>
         <w:r>
           <w:rPr>
@@ -534,7 +534,7 @@
           <w:lang w:val="en-GB" w:eastAsia="en-GB"/>
         </w:rPr>
       </w:pPr>
-      <w:hyperlink w:anchor="_Toc488301657" w:history="1">
+      <w:hyperlink w:anchor="_Toc499194485" w:history="1">
         <w:r>
           <w:rPr>
             <w:rStyle w:val="Hyperlink"/>
@@ -578,7 +578,7 @@
             <w:noProof/>
             <w:webHidden/>
           </w:rPr>
-          <w:instrText xml:space="preserve"> PAGEREF _Toc488301657 \h </w:instrText>
+          <w:instrText xml:space="preserve"> PAGEREF _Toc499194485 \h </w:instrText>
         </w:r>
         <w:r>
           <w:rPr>
@@ -621,7 +621,7 @@
           <w:lang w:val="en-GB" w:eastAsia="en-GB"/>
         </w:rPr>
       </w:pPr>
-      <w:hyperlink w:anchor="_Toc488301658" w:history="1">
+      <w:hyperlink w:anchor="_Toc499194486" w:history="1">
         <w:r>
           <w:rPr>
             <w:rStyle w:val="Hyperlink"/>
@@ -666,7 +666,7 @@
             <w:noProof/>
             <w:webHidden/>
           </w:rPr>
-          <w:instrText xml:space="preserve"> PAGEREF _Toc488301658 \h </w:instrText>
+          <w:instrText xml:space="preserve"> PAGEREF _Toc499194486 \h </w:instrText>
         </w:r>
         <w:r>
           <w:rPr>
@@ -686,7 +686,7 @@
             <w:noProof/>
             <w:webHidden/>
           </w:rPr>
-          <w:t>5</w:t>
+          <w:t>4</w:t>
         </w:r>
         <w:r>
           <w:rPr>
@@ -709,7 +709,7 @@
           <w:lang w:val="en-GB" w:eastAsia="en-GB"/>
         </w:rPr>
       </w:pPr>
-      <w:hyperlink w:anchor="_Toc488301659" w:history="1">
+      <w:hyperlink w:anchor="_Toc499194487" w:history="1">
         <w:r>
           <w:rPr>
             <w:rStyle w:val="Hyperlink"/>
@@ -754,7 +754,7 @@
             <w:noProof/>
             <w:webHidden/>
           </w:rPr>
-          <w:instrText xml:space="preserve"> PAGEREF _Toc488301659 \h </w:instrText>
+          <w:instrText xml:space="preserve"> PAGEREF _Toc499194487 \h </w:instrText>
         </w:r>
         <w:r>
           <w:rPr>
@@ -774,7 +774,7 @@
             <w:noProof/>
             <w:webHidden/>
           </w:rPr>
-          <w:t>5</w:t>
+          <w:t>4</w:t>
         </w:r>
         <w:r>
           <w:rPr>
@@ -800,7 +800,7 @@
           <w:lang w:val="en-GB" w:eastAsia="en-GB"/>
         </w:rPr>
       </w:pPr>
-      <w:hyperlink w:anchor="_Toc488301660" w:history="1">
+      <w:hyperlink w:anchor="_Toc499194488" w:history="1">
         <w:r>
           <w:rPr>
             <w:rStyle w:val="Hyperlink"/>
@@ -823,7 +823,7 @@
             <w:rStyle w:val="Hyperlink"/>
             <w:noProof/>
           </w:rPr>
-          <w:t>CommLib</w:t>
+          <w:t>BlueLib</w:t>
         </w:r>
         <w:r>
           <w:rPr>
@@ -844,7 +844,7 @@
             <w:noProof/>
             <w:webHidden/>
           </w:rPr>
-          <w:instrText xml:space="preserve"> PAGEREF _Toc488301660 \h </w:instrText>
+          <w:instrText xml:space="preserve"> PAGEREF _Toc499194488 \h </w:instrText>
         </w:r>
         <w:r>
           <w:rPr>
@@ -864,7 +864,7 @@
             <w:noProof/>
             <w:webHidden/>
           </w:rPr>
-          <w:t>5</w:t>
+          <w:t>4</w:t>
         </w:r>
         <w:r>
           <w:rPr>
@@ -890,7 +890,7 @@
           <w:lang w:val="en-GB" w:eastAsia="en-GB"/>
         </w:rPr>
       </w:pPr>
-      <w:hyperlink w:anchor="_Toc488301661" w:history="1">
+      <w:hyperlink w:anchor="_Toc499194489" w:history="1">
         <w:r>
           <w:rPr>
             <w:rStyle w:val="Hyperlink"/>
@@ -934,7 +934,7 @@
             <w:noProof/>
             <w:webHidden/>
           </w:rPr>
-          <w:instrText xml:space="preserve"> PAGEREF _Toc488301661 \h </w:instrText>
+          <w:instrText xml:space="preserve"> PAGEREF _Toc499194489 \h </w:instrText>
         </w:r>
         <w:r>
           <w:rPr>
@@ -954,7 +954,7 @@
             <w:noProof/>
             <w:webHidden/>
           </w:rPr>
-          <w:t>5</w:t>
+          <w:t>4</w:t>
         </w:r>
         <w:r>
           <w:rPr>
@@ -980,7 +980,7 @@
           <w:lang w:val="en-GB" w:eastAsia="en-GB"/>
         </w:rPr>
       </w:pPr>
-      <w:hyperlink w:anchor="_Toc488301662" w:history="1">
+      <w:hyperlink w:anchor="_Toc499194490" w:history="1">
         <w:r>
           <w:rPr>
             <w:rStyle w:val="Hyperlink"/>
@@ -1024,7 +1024,7 @@
             <w:noProof/>
             <w:webHidden/>
           </w:rPr>
-          <w:instrText xml:space="preserve"> PAGEREF _Toc488301662 \h </w:instrText>
+          <w:instrText xml:space="preserve"> PAGEREF _Toc499194490 \h </w:instrText>
         </w:r>
         <w:r>
           <w:rPr>
@@ -1044,97 +1044,7 @@
             <w:noProof/>
             <w:webHidden/>
           </w:rPr>
-          <w:t>9</w:t>
-        </w:r>
-        <w:r>
-          <w:rPr>
-            <w:noProof/>
-            <w:webHidden/>
-          </w:rPr>
-          <w:fldChar w:fldCharType="end"/>
-        </w:r>
-      </w:hyperlink>
-    </w:p>
-    <w:p>
-      <w:pPr>
-        <w:pStyle w:val="TOC3"/>
-        <w:tabs>
-          <w:tab w:val="left" w:pos="1200"/>
-          <w:tab w:val="right" w:leader="dot" w:pos="9631"/>
-        </w:tabs>
-        <w:rPr>
-          <w:rFonts w:asciiTheme="minorHAnsi" w:eastAsiaTheme="minorEastAsia" w:hAnsiTheme="minorHAnsi" w:cstheme="minorBidi"/>
-          <w:noProof/>
-          <w:sz w:val="24"/>
-          <w:szCs w:val="24"/>
-          <w:lang w:val="en-GB" w:eastAsia="en-GB"/>
-        </w:rPr>
-      </w:pPr>
-      <w:hyperlink w:anchor="_Toc488301663" w:history="1">
-        <w:r>
-          <w:rPr>
-            <w:rStyle w:val="Hyperlink"/>
-            <w:noProof/>
-          </w:rPr>
-          <w:t>3.1.3</w:t>
-        </w:r>
-        <w:r>
-          <w:rPr>
-            <w:rFonts w:asciiTheme="minorHAnsi" w:eastAsiaTheme="minorEastAsia" w:hAnsiTheme="minorHAnsi" w:cstheme="minorBidi"/>
-            <w:noProof/>
-            <w:sz w:val="24"/>
-            <w:szCs w:val="24"/>
-            <w:lang w:val="en-GB" w:eastAsia="en-GB"/>
-          </w:rPr>
-          <w:tab/>
-        </w:r>
-        <w:r>
-          <w:rPr>
-            <w:rStyle w:val="Hyperlink"/>
-            <w:noProof/>
-          </w:rPr>
-          <w:t>Function/Feature Requirements</w:t>
-        </w:r>
-        <w:r>
-          <w:rPr>
-            <w:noProof/>
-            <w:webHidden/>
-          </w:rPr>
-          <w:tab/>
-        </w:r>
-        <w:r>
-          <w:rPr>
-            <w:noProof/>
-            <w:webHidden/>
-          </w:rPr>
-          <w:fldChar w:fldCharType="begin"/>
-        </w:r>
-        <w:r>
-          <w:rPr>
-            <w:noProof/>
-            <w:webHidden/>
-          </w:rPr>
-          <w:instrText xml:space="preserve"> PAGEREF _Toc488301663 \h </w:instrText>
-        </w:r>
-        <w:r>
-          <w:rPr>
-            <w:noProof/>
-            <w:webHidden/>
-          </w:rPr>
-        </w:r>
-        <w:r>
-          <w:rPr>
-            <w:noProof/>
-            <w:webHidden/>
-          </w:rPr>
-          <w:fldChar w:fldCharType="separate"/>
-        </w:r>
-        <w:r>
-          <w:rPr>
-            <w:noProof/>
-            <w:webHidden/>
-          </w:rPr>
-          <w:t>9</w:t>
+          <w:t>4</w:t>
         </w:r>
         <w:r>
           <w:rPr>
@@ -1157,7 +1067,7 @@
           <w:lang w:val="en-GB" w:eastAsia="en-GB"/>
         </w:rPr>
       </w:pPr>
-      <w:hyperlink w:anchor="_Toc488301664" w:history="1">
+      <w:hyperlink w:anchor="_Toc499194491" w:history="1">
         <w:r>
           <w:rPr>
             <w:rStyle w:val="Hyperlink"/>
@@ -1202,7 +1112,7 @@
             <w:noProof/>
             <w:webHidden/>
           </w:rPr>
-          <w:instrText xml:space="preserve"> PAGEREF _Toc488301664 \h </w:instrText>
+          <w:instrText xml:space="preserve"> PAGEREF _Toc499194491 \h </w:instrText>
         </w:r>
         <w:r>
           <w:rPr>
@@ -1222,7 +1132,7 @@
             <w:noProof/>
             <w:webHidden/>
           </w:rPr>
-          <w:t>13</w:t>
+          <w:t>5</w:t>
         </w:r>
         <w:r>
           <w:rPr>
@@ -1245,7 +1155,7 @@
           <w:lang w:val="en-GB" w:eastAsia="en-GB"/>
         </w:rPr>
       </w:pPr>
-      <w:hyperlink w:anchor="_Toc488301665" w:history="1">
+      <w:hyperlink w:anchor="_Toc499194492" w:history="1">
         <w:r>
           <w:rPr>
             <w:rStyle w:val="Hyperlink"/>
@@ -1290,7 +1200,7 @@
             <w:noProof/>
             <w:webHidden/>
           </w:rPr>
-          <w:instrText xml:space="preserve"> PAGEREF _Toc488301665 \h </w:instrText>
+          <w:instrText xml:space="preserve"> PAGEREF _Toc499194492 \h </w:instrText>
         </w:r>
         <w:r>
           <w:rPr>
@@ -1310,7 +1220,7 @@
             <w:noProof/>
             <w:webHidden/>
           </w:rPr>
-          <w:t>13</w:t>
+          <w:t>5</w:t>
         </w:r>
         <w:r>
           <w:rPr>
@@ -1333,7 +1243,7 @@
           <w:lang w:val="en-GB" w:eastAsia="en-GB"/>
         </w:rPr>
       </w:pPr>
-      <w:hyperlink w:anchor="_Toc488301666" w:history="1">
+      <w:hyperlink w:anchor="_Toc499194493" w:history="1">
         <w:r>
           <w:rPr>
             <w:rStyle w:val="Hyperlink"/>
@@ -1378,7 +1288,7 @@
             <w:noProof/>
             <w:webHidden/>
           </w:rPr>
-          <w:instrText xml:space="preserve"> PAGEREF _Toc488301666 \h </w:instrText>
+          <w:instrText xml:space="preserve"> PAGEREF _Toc499194493 \h </w:instrText>
         </w:r>
         <w:r>
           <w:rPr>
@@ -1398,7 +1308,7 @@
             <w:noProof/>
             <w:webHidden/>
           </w:rPr>
-          <w:t>14</w:t>
+          <w:t>6</w:t>
         </w:r>
         <w:r>
           <w:rPr>
@@ -1430,7 +1340,7 @@
       <w:pPr>
         <w:pStyle w:val="Heading1"/>
       </w:pPr>
-      <w:bookmarkStart w:id="4" w:name="_Toc488301653"/>
+      <w:bookmarkStart w:id="4" w:name="_Toc499194481"/>
       <w:r>
         <w:lastRenderedPageBreak/>
         <w:t>Document</w:t>
@@ -1450,7 +1360,7 @@
       </w:pPr>
       <w:bookmarkStart w:id="5" w:name="_Toc220980188"/>
       <w:bookmarkStart w:id="6" w:name="_Toc228603452"/>
-      <w:bookmarkStart w:id="7" w:name="_Toc488301654"/>
+      <w:bookmarkStart w:id="7" w:name="_Toc499194482"/>
       <w:r>
         <w:t>Purpose</w:t>
       </w:r>
@@ -1475,7 +1385,7 @@
       <w:pPr>
         <w:pStyle w:val="Heading2"/>
       </w:pPr>
-      <w:bookmarkStart w:id="10" w:name="_Toc488301655"/>
+      <w:bookmarkStart w:id="10" w:name="_Toc499194483"/>
       <w:r>
         <w:t>Scope</w:t>
       </w:r>
@@ -1533,7 +1443,7 @@
       </w:pPr>
       <w:bookmarkStart w:id="11" w:name="_Toc220980190"/>
       <w:bookmarkStart w:id="12" w:name="_Toc228603454"/>
-      <w:bookmarkStart w:id="13" w:name="_Toc488301656"/>
+      <w:bookmarkStart w:id="13" w:name="_Toc499194484"/>
       <w:r>
         <w:t>References</w:t>
       </w:r>
@@ -1643,13 +1553,21 @@
           <w:tcPr>
             <w:tcW w:w="2204" w:type="dxa"/>
           </w:tcPr>
-          <w:p/>
+          <w:p>
+            <w:r>
+              <w:t>NA</w:t>
+            </w:r>
+          </w:p>
         </w:tc>
         <w:tc>
           <w:tcPr>
             <w:tcW w:w="2312" w:type="dxa"/>
           </w:tcPr>
-          <w:p/>
+          <w:p>
+            <w:r>
+              <w:t>NA</w:t>
+            </w:r>
+          </w:p>
         </w:tc>
         <w:tc>
           <w:tcPr>
@@ -1659,6 +1577,9 @@
             <w:pPr>
               <w:pStyle w:val="NoSpacing"/>
             </w:pPr>
+            <w:r>
+              <w:t>NA</w:t>
+            </w:r>
           </w:p>
         </w:tc>
       </w:tr>
@@ -1668,7 +1589,7 @@
       <w:pPr>
         <w:pStyle w:val="Heading2"/>
       </w:pPr>
-      <w:bookmarkStart w:id="16" w:name="_Toc488301657"/>
+      <w:bookmarkStart w:id="16" w:name="_Toc499194485"/>
       <w:r>
         <w:t>Terminology</w:t>
       </w:r>
@@ -1813,24 +1734,13 @@
             <w:r>
               <w:rPr>
                 <w:rFonts w:ascii="Helvetica" w:hAnsi="Helvetica"/>
-                <w:b/>
                 <w:bCs/>
                 <w:color w:val="222222"/>
                 <w:sz w:val="21"/>
                 <w:szCs w:val="21"/>
                 <w:shd w:val="clear" w:color="auto" w:fill="FFFFFF"/>
               </w:rPr>
-              <w:t>Bluetooth Low Energy</w:t>
-            </w:r>
-            <w:r>
-              <w:rPr>
-                <w:rFonts w:ascii="Helvetica" w:hAnsi="Helvetica"/>
-                <w:color w:val="222222"/>
-                <w:sz w:val="21"/>
-                <w:szCs w:val="21"/>
-                <w:shd w:val="clear" w:color="auto" w:fill="FFFFFF"/>
-              </w:rPr>
-              <w:t> (</w:t>
+              <w:t>From Wikipedia:</w:t>
             </w:r>
             <w:r>
               <w:rPr>
@@ -1842,17 +1752,7 @@
                 <w:szCs w:val="21"/>
                 <w:shd w:val="clear" w:color="auto" w:fill="FFFFFF"/>
               </w:rPr>
-              <w:t>Bluetooth LE</w:t>
-            </w:r>
-            <w:r>
-              <w:rPr>
-                <w:rFonts w:ascii="Helvetica" w:hAnsi="Helvetica"/>
-                <w:color w:val="222222"/>
-                <w:sz w:val="21"/>
-                <w:szCs w:val="21"/>
-                <w:shd w:val="clear" w:color="auto" w:fill="FFFFFF"/>
-              </w:rPr>
-              <w:t>, </w:t>
+              <w:t xml:space="preserve"> </w:t>
             </w:r>
             <w:r>
               <w:rPr>
@@ -1864,7 +1764,7 @@
                 <w:szCs w:val="21"/>
                 <w:shd w:val="clear" w:color="auto" w:fill="FFFFFF"/>
               </w:rPr>
-              <w:t>BLE</w:t>
+              <w:t>Bluetooth Low Energy</w:t>
             </w:r>
             <w:r>
               <w:rPr>
@@ -1874,7 +1774,7 @@
                 <w:szCs w:val="21"/>
                 <w:shd w:val="clear" w:color="auto" w:fill="FFFFFF"/>
               </w:rPr>
-              <w:t>, formerly marketed as </w:t>
+              <w:t> (</w:t>
             </w:r>
             <w:r>
               <w:rPr>
@@ -1886,7 +1786,17 @@
                 <w:szCs w:val="21"/>
                 <w:shd w:val="clear" w:color="auto" w:fill="FFFFFF"/>
               </w:rPr>
-              <w:t>Bluetooth Smar</w:t>
+              <w:t>Bluetooth LE</w:t>
+            </w:r>
+            <w:r>
+              <w:rPr>
+                <w:rFonts w:ascii="Helvetica" w:hAnsi="Helvetica"/>
+                <w:color w:val="222222"/>
+                <w:sz w:val="21"/>
+                <w:szCs w:val="21"/>
+                <w:shd w:val="clear" w:color="auto" w:fill="FFFFFF"/>
+              </w:rPr>
+              <w:t>, </w:t>
             </w:r>
             <w:r>
               <w:rPr>
@@ -1898,7 +1808,29 @@
                 <w:szCs w:val="21"/>
                 <w:shd w:val="clear" w:color="auto" w:fill="FFFFFF"/>
               </w:rPr>
-              <w:t>t</w:t>
+              <w:t>BLE</w:t>
+            </w:r>
+            <w:r>
+              <w:rPr>
+                <w:rFonts w:ascii="Helvetica" w:hAnsi="Helvetica"/>
+                <w:color w:val="222222"/>
+                <w:sz w:val="21"/>
+                <w:szCs w:val="21"/>
+                <w:shd w:val="clear" w:color="auto" w:fill="FFFFFF"/>
+              </w:rPr>
+              <w:t>, formerly marketed as </w:t>
+            </w:r>
+            <w:r>
+              <w:rPr>
+                <w:rFonts w:ascii="Helvetica" w:hAnsi="Helvetica"/>
+                <w:b/>
+                <w:bCs/>
+                <w:color w:val="222222"/>
+                <w:sz w:val="21"/>
+                <w:szCs w:val="21"/>
+                <w:shd w:val="clear" w:color="auto" w:fill="FFFFFF"/>
+              </w:rPr>
+              <w:t>Bluetooth Smart</w:t>
             </w:r>
             <w:r>
               <w:rPr>
@@ -1953,29 +1885,7 @@
                   <w:szCs w:val="21"/>
                   <w:shd w:val="clear" w:color="auto" w:fill="FFFFFF"/>
                 </w:rPr>
-                <w:t>Bluetooth Special Intere</w:t>
-              </w:r>
-              <w:r>
-                <w:rPr>
-                  <w:rStyle w:val="Hyperlink"/>
-                  <w:rFonts w:ascii="Helvetica" w:hAnsi="Helvetica"/>
-                  <w:color w:val="0B0080"/>
-                  <w:sz w:val="21"/>
-                  <w:szCs w:val="21"/>
-                  <w:shd w:val="clear" w:color="auto" w:fill="FFFFFF"/>
-                </w:rPr>
-                <w:t>s</w:t>
-              </w:r>
-              <w:r>
-                <w:rPr>
-                  <w:rStyle w:val="Hyperlink"/>
-                  <w:rFonts w:ascii="Helvetica" w:hAnsi="Helvetica"/>
-                  <w:color w:val="0B0080"/>
-                  <w:sz w:val="21"/>
-                  <w:szCs w:val="21"/>
-                  <w:shd w:val="clear" w:color="auto" w:fill="FFFFFF"/>
-                </w:rPr>
-                <w:t>t Group</w:t>
+                <w:t>Bluetooth Special Interest Group</w:t>
               </w:r>
             </w:hyperlink>
             <w:r>
@@ -2005,47 +1915,7 @@
                 <w:szCs w:val="21"/>
                 <w:shd w:val="clear" w:color="auto" w:fill="FFFFFF"/>
               </w:rPr>
-              <w:t xml:space="preserve"> beacons</w:t>
-            </w:r>
-            <w:r>
-              <w:rPr>
-                <w:rFonts w:ascii="Helvetica" w:hAnsi="Helvetica"/>
-                <w:color w:val="222222"/>
-                <w:sz w:val="21"/>
-                <w:szCs w:val="21"/>
-                <w:shd w:val="clear" w:color="auto" w:fill="FFFFFF"/>
-              </w:rPr>
-              <w:t xml:space="preserve">, </w:t>
-            </w:r>
-            <w:r>
-              <w:rPr>
-                <w:rFonts w:ascii="Helvetica" w:hAnsi="Helvetica"/>
-                <w:color w:val="222222"/>
-                <w:sz w:val="21"/>
-                <w:szCs w:val="21"/>
-                <w:shd w:val="clear" w:color="auto" w:fill="FFFFFF"/>
-              </w:rPr>
-              <w:t>security, and home entertainment industries.</w:t>
-            </w:r>
-            <w:r>
-              <w:rPr>
-                <w:rFonts w:ascii="Helvetica" w:hAnsi="Helvetica"/>
-                <w:color w:val="222222"/>
-                <w:sz w:val="21"/>
-                <w:szCs w:val="21"/>
-                <w:shd w:val="clear" w:color="auto" w:fill="FFFFFF"/>
-              </w:rPr>
-              <w:t xml:space="preserve"> </w:t>
-            </w:r>
-            <w:r>
-              <w:rPr>
-                <w:rFonts w:ascii="Helvetica" w:hAnsi="Helvetica"/>
-                <w:color w:val="222222"/>
-                <w:sz w:val="21"/>
-                <w:szCs w:val="21"/>
-                <w:shd w:val="clear" w:color="auto" w:fill="FFFFFF"/>
-              </w:rPr>
-              <w:t>Compared to </w:t>
+              <w:t xml:space="preserve"> beacons, security, and home entertainment industries. Compared to </w:t>
             </w:r>
             <w:hyperlink r:id="rId13" w:tooltip="Bluetooth" w:history="1">
               <w:r>
@@ -2109,7 +1979,7 @@
       <w:pPr>
         <w:pStyle w:val="Heading1"/>
       </w:pPr>
-      <w:bookmarkStart w:id="17" w:name="_Toc488301658"/>
+      <w:bookmarkStart w:id="17" w:name="_Toc499194486"/>
       <w:r>
         <w:lastRenderedPageBreak/>
         <w:t>Overview</w:t>
@@ -2272,7 +2142,7 @@
       <w:bookmarkStart w:id="148" w:name="_Toc460592749"/>
       <w:bookmarkStart w:id="149" w:name="_Toc460592755"/>
       <w:bookmarkStart w:id="150" w:name="_Toc391455778"/>
-      <w:bookmarkStart w:id="151" w:name="_Toc488301659"/>
+      <w:bookmarkStart w:id="151" w:name="_Toc499194487"/>
       <w:bookmarkEnd w:id="18"/>
       <w:bookmarkEnd w:id="19"/>
       <w:bookmarkEnd w:id="20"/>
@@ -2420,10 +2290,12 @@
         <w:spacing w:before="0" w:after="240"/>
         <w:ind w:left="0" w:firstLine="0"/>
       </w:pPr>
+      <w:bookmarkStart w:id="152" w:name="_Toc499194488"/>
       <w:proofErr w:type="spellStart"/>
       <w:r>
         <w:t>BlueLib</w:t>
       </w:r>
+      <w:bookmarkEnd w:id="152"/>
       <w:proofErr w:type="spellEnd"/>
     </w:p>
     <w:p>
@@ -2432,9 +2304,11 @@
         <w:spacing w:before="0" w:after="240"/>
         <w:ind w:left="0" w:firstLine="0"/>
       </w:pPr>
+      <w:bookmarkStart w:id="153" w:name="_Toc499194489"/>
       <w:r>
         <w:t>Interface Requirements</w:t>
       </w:r>
+      <w:bookmarkEnd w:id="153"/>
     </w:p>
     <w:p>
       <w:pPr>
@@ -2442,9 +2316,11 @@
         <w:spacing w:before="0" w:after="240"/>
         <w:ind w:left="0" w:firstLine="0"/>
       </w:pPr>
+      <w:bookmarkStart w:id="154" w:name="_Toc499194490"/>
       <w:r>
         <w:t>General Requirements</w:t>
       </w:r>
+      <w:bookmarkEnd w:id="154"/>
     </w:p>
     <w:tbl>
       <w:tblPr>
@@ -3020,11 +2896,11 @@
       <w:pPr>
         <w:pStyle w:val="Heading1"/>
       </w:pPr>
-      <w:bookmarkStart w:id="152" w:name="_Toc488301664"/>
+      <w:bookmarkStart w:id="155" w:name="_Toc499194491"/>
       <w:r>
         <w:t>Revision History</w:t>
       </w:r>
-      <w:bookmarkEnd w:id="152"/>
+      <w:bookmarkEnd w:id="155"/>
     </w:p>
     <w:tbl>
       <w:tblPr>
@@ -3313,17 +3189,184 @@
           </w:p>
         </w:tc>
       </w:tr>
+      <w:tr>
+        <w:tc>
+          <w:tcPr>
+            <w:tcW w:w="993" w:type="dxa"/>
+            <w:tcMar>
+              <w:top w:w="80" w:type="dxa"/>
+              <w:left w:w="80" w:type="dxa"/>
+              <w:bottom w:w="80" w:type="dxa"/>
+              <w:right w:w="80" w:type="dxa"/>
+            </w:tcMar>
+          </w:tcPr>
+          <w:p>
+            <w:pPr>
+              <w:pStyle w:val="NoSpacing"/>
+              <w:rPr>
+                <w:color w:val="000000" w:themeColor="text1"/>
+              </w:rPr>
+            </w:pPr>
+            <w:r>
+              <w:rPr>
+                <w:color w:val="000000" w:themeColor="text1"/>
+              </w:rPr>
+              <w:t>0.2</w:t>
+            </w:r>
+          </w:p>
+        </w:tc>
+        <w:tc>
+          <w:tcPr>
+            <w:tcW w:w="1559" w:type="dxa"/>
+            <w:tcMar>
+              <w:top w:w="80" w:type="dxa"/>
+              <w:left w:w="80" w:type="dxa"/>
+              <w:bottom w:w="80" w:type="dxa"/>
+              <w:right w:w="80" w:type="dxa"/>
+            </w:tcMar>
+          </w:tcPr>
+          <w:p>
+            <w:pPr>
+              <w:pStyle w:val="NoSpacing"/>
+              <w:rPr>
+                <w:color w:val="000000" w:themeColor="text1"/>
+              </w:rPr>
+            </w:pPr>
+            <w:r>
+              <w:rPr>
+                <w:color w:val="000000" w:themeColor="text1"/>
+              </w:rPr>
+              <w:t>2017-Nov-22</w:t>
+            </w:r>
+          </w:p>
+        </w:tc>
+        <w:tc>
+          <w:tcPr>
+            <w:tcW w:w="1843" w:type="dxa"/>
+            <w:tcMar>
+              <w:top w:w="80" w:type="dxa"/>
+              <w:left w:w="80" w:type="dxa"/>
+              <w:bottom w:w="80" w:type="dxa"/>
+              <w:right w:w="80" w:type="dxa"/>
+            </w:tcMar>
+          </w:tcPr>
+          <w:p>
+            <w:pPr>
+              <w:pStyle w:val="NoSpacing"/>
+              <w:rPr>
+                <w:color w:val="000000" w:themeColor="text1"/>
+              </w:rPr>
+            </w:pPr>
+            <w:r>
+              <w:rPr>
+                <w:color w:val="000000" w:themeColor="text1"/>
+              </w:rPr>
+              <w:t>Matthijs Piek</w:t>
+            </w:r>
+          </w:p>
+        </w:tc>
+        <w:tc>
+          <w:tcPr>
+            <w:tcW w:w="2693" w:type="dxa"/>
+            <w:tcMar>
+              <w:top w:w="80" w:type="dxa"/>
+              <w:left w:w="80" w:type="dxa"/>
+              <w:bottom w:w="80" w:type="dxa"/>
+              <w:right w:w="80" w:type="dxa"/>
+            </w:tcMar>
+          </w:tcPr>
+          <w:p>
+            <w:pPr>
+              <w:pStyle w:val="NoSpacing"/>
+              <w:rPr>
+                <w:color w:val="000000" w:themeColor="text1"/>
+              </w:rPr>
+            </w:pPr>
+            <w:r>
+              <w:rPr>
+                <w:color w:val="000000" w:themeColor="text1"/>
+              </w:rPr>
+              <w:t>Marked the references table with NA</w:t>
+            </w:r>
+            <w:r>
+              <w:rPr>
+                <w:color w:val="000000" w:themeColor="text1"/>
+              </w:rPr>
+              <w:t xml:space="preserve">, updated </w:t>
+            </w:r>
+            <w:proofErr w:type="spellStart"/>
+            <w:r>
+              <w:rPr>
+                <w:color w:val="000000" w:themeColor="text1"/>
+              </w:rPr>
+              <w:t>ToC</w:t>
+            </w:r>
+            <w:proofErr w:type="spellEnd"/>
+            <w:r>
+              <w:rPr>
+                <w:color w:val="000000" w:themeColor="text1"/>
+              </w:rPr>
+              <w:t>, identified Wikipedia as a source</w:t>
+            </w:r>
+          </w:p>
+        </w:tc>
+        <w:tc>
+          <w:tcPr>
+            <w:tcW w:w="2835" w:type="dxa"/>
+            <w:tcMar>
+              <w:top w:w="80" w:type="dxa"/>
+              <w:left w:w="80" w:type="dxa"/>
+              <w:bottom w:w="80" w:type="dxa"/>
+              <w:right w:w="80" w:type="dxa"/>
+            </w:tcMar>
+          </w:tcPr>
+          <w:p>
+            <w:pPr>
+              <w:pStyle w:val="NoSpacing"/>
+              <w:rPr>
+                <w:color w:val="C0504D" w:themeColor="accent2"/>
+              </w:rPr>
+            </w:pPr>
+            <w:r>
+              <w:rPr>
+                <w:color w:val="000000" w:themeColor="text1"/>
+              </w:rPr>
+              <w:t>R</w:t>
+            </w:r>
+            <w:r>
+              <w:rPr>
+                <w:color w:val="000000" w:themeColor="text1"/>
+              </w:rPr>
+              <w:t xml:space="preserve">eview </w:t>
+            </w:r>
+            <w:r>
+              <w:rPr>
+                <w:color w:val="000000" w:themeColor="text1"/>
+              </w:rPr>
+              <w:t xml:space="preserve">by Gerard Arts and Bas </w:t>
+            </w:r>
+            <w:proofErr w:type="spellStart"/>
+            <w:r>
+              <w:rPr>
+                <w:color w:val="000000" w:themeColor="text1"/>
+              </w:rPr>
+              <w:t>Flaton</w:t>
+            </w:r>
+            <w:proofErr w:type="spellEnd"/>
+          </w:p>
+        </w:tc>
+      </w:tr>
     </w:tbl>
     <w:p/>
     <w:p>
       <w:pPr>
         <w:pStyle w:val="Heading1"/>
       </w:pPr>
-      <w:bookmarkStart w:id="153" w:name="_Toc488301665"/>
+      <w:bookmarkStart w:id="156" w:name="_Toc499194492"/>
       <w:r>
         <w:t>Approval</w:t>
       </w:r>
-      <w:bookmarkEnd w:id="153"/>
+      <w:bookmarkEnd w:id="156"/>
     </w:p>
     <w:tbl>
       <w:tblPr>
@@ -3803,7 +3846,7 @@
       <w:pPr>
         <w:pStyle w:val="Heading1"/>
       </w:pPr>
-      <w:bookmarkStart w:id="154" w:name="_Toc488301666"/>
+      <w:bookmarkStart w:id="157" w:name="_Toc499194493"/>
       <w:r>
         <w:lastRenderedPageBreak/>
         <w:t>&lt;</w:t>
@@ -3814,7 +3857,7 @@
       <w:r>
         <w:t>&gt;</w:t>
       </w:r>
-      <w:bookmarkEnd w:id="154"/>
+      <w:bookmarkEnd w:id="157"/>
     </w:p>
     <w:p>
       <w:r>
@@ -3973,7 +4016,7 @@
         <w:rFonts w:ascii="Times New Roman" w:hAnsi="Times New Roman"/>
         <w:noProof/>
       </w:rPr>
-      <w:t>2</w:t>
+      <w:t>6</w:t>
     </w:r>
     <w:r>
       <w:rPr>
@@ -11566,7 +11609,7 @@
 </file>
 
 <file path=customXml/itemProps4.xml><?xml version="1.0" encoding="utf-8"?>
-<ds:datastoreItem xmlns:ds="http://schemas.openxmlformats.org/officeDocument/2006/customXml" ds:itemID="{FBC62633-9248-D446-A3E1-0C66B412B350}">
+<ds:datastoreItem xmlns:ds="http://schemas.openxmlformats.org/officeDocument/2006/customXml" ds:itemID="{01E1DC81-B625-314F-BC22-C7527CF6C8F1}">
   <ds:schemaRefs>
     <ds:schemaRef ds:uri="http://schemas.openxmlformats.org/officeDocument/2006/bibliography"/>
   </ds:schemaRefs>

</xml_diff>